<commit_message>
scrum report 2 update
</commit_message>
<xml_diff>
--- a/root/Documents/ScrumReports/ms2-scrum-report.docx
+++ b/root/Documents/ScrumReports/ms2-scrum-report.docx
@@ -82,13 +82,8 @@
           </w:tcPr>
           <w:p>
             <w:r>
-              <w:t xml:space="preserve">1. Seliya </w:t>
-            </w:r>
-            <w:proofErr w:type="spellStart"/>
-            <w:r>
-              <w:t>Marahatta</w:t>
-            </w:r>
-            <w:proofErr w:type="spellEnd"/>
+              <w:t>1. Seliya Marahatta</w:t>
+            </w:r>
           </w:p>
         </w:tc>
         <w:tc>
@@ -131,13 +126,8 @@
           </w:tcPr>
           <w:p>
             <w:r>
-              <w:t xml:space="preserve">3. Potpourri </w:t>
-            </w:r>
-            <w:proofErr w:type="spellStart"/>
-            <w:r>
-              <w:t>Fajilagot</w:t>
-            </w:r>
-            <w:proofErr w:type="spellEnd"/>
+              <w:t>3. Potpourri Fajilagot</w:t>
+            </w:r>
           </w:p>
         </w:tc>
         <w:tc>
@@ -299,15 +289,7 @@
         </w:numPr>
       </w:pPr>
       <w:r>
-        <w:t xml:space="preserve">A test plan </w:t>
-      </w:r>
-      <w:proofErr w:type="gramStart"/>
-      <w:r>
-        <w:t>stored</w:t>
-      </w:r>
-      <w:proofErr w:type="gramEnd"/>
-      <w:r>
-        <w:t xml:space="preserve"> in the repository.</w:t>
+        <w:t>A test plan stored in the repository.</w:t>
       </w:r>
     </w:p>
     <w:p>
@@ -1099,6 +1081,9 @@
                 <w:szCs w:val="28"/>
               </w:rPr>
             </w:pPr>
+            <w:r>
+              <w:t>Seliya Marahatta</w:t>
+            </w:r>
           </w:p>
         </w:tc>
         <w:tc>
@@ -1108,12 +1093,24 @@
           <w:p>
             <w:pPr>
               <w:rPr>
-                <w:b/>
-                <w:bCs/>
-                <w:sz w:val="28"/>
-                <w:szCs w:val="28"/>
-              </w:rPr>
-            </w:pPr>
+                <w:sz w:val="24"/>
+                <w:szCs w:val="24"/>
+              </w:rPr>
+            </w:pPr>
+            <w:r>
+              <w:rPr>
+                <w:sz w:val="24"/>
+                <w:szCs w:val="24"/>
+              </w:rPr>
+              <w:t>Function creation</w:t>
+            </w:r>
+            <w:r>
+              <w:rPr>
+                <w:sz w:val="24"/>
+                <w:szCs w:val="24"/>
+              </w:rPr>
+              <w:t>, upload each on githun</w:t>
+            </w:r>
           </w:p>
         </w:tc>
         <w:tc>
@@ -1146,6 +1143,9 @@
                 <w:szCs w:val="28"/>
               </w:rPr>
             </w:pPr>
+            <w:r>
+              <w:t>Janice Kang</w:t>
+            </w:r>
           </w:p>
         </w:tc>
         <w:tc>
@@ -1161,6 +1161,27 @@
                 <w:szCs w:val="28"/>
               </w:rPr>
             </w:pPr>
+            <w:r>
+              <w:rPr>
+                <w:sz w:val="24"/>
+                <w:szCs w:val="24"/>
+              </w:rPr>
+              <w:t>Function creation</w:t>
+            </w:r>
+            <w:r>
+              <w:rPr>
+                <w:sz w:val="24"/>
+                <w:szCs w:val="24"/>
+              </w:rPr>
+              <w:t xml:space="preserve">, </w:t>
+            </w:r>
+            <w:r>
+              <w:rPr>
+                <w:sz w:val="24"/>
+                <w:szCs w:val="24"/>
+              </w:rPr>
+              <w:t>upload each on githun</w:t>
+            </w:r>
           </w:p>
         </w:tc>
         <w:tc>
@@ -1193,6 +1214,9 @@
                 <w:szCs w:val="28"/>
               </w:rPr>
             </w:pPr>
+            <w:r>
+              <w:t>Potpourri Fajilagot</w:t>
+            </w:r>
           </w:p>
         </w:tc>
         <w:tc>
@@ -1208,6 +1232,27 @@
                 <w:szCs w:val="28"/>
               </w:rPr>
             </w:pPr>
+            <w:r>
+              <w:rPr>
+                <w:sz w:val="24"/>
+                <w:szCs w:val="24"/>
+              </w:rPr>
+              <w:t>Function creation</w:t>
+            </w:r>
+            <w:r>
+              <w:rPr>
+                <w:sz w:val="24"/>
+                <w:szCs w:val="24"/>
+              </w:rPr>
+              <w:t xml:space="preserve">, </w:t>
+            </w:r>
+            <w:r>
+              <w:rPr>
+                <w:sz w:val="24"/>
+                <w:szCs w:val="24"/>
+              </w:rPr>
+              <w:t>upload each on githun</w:t>
+            </w:r>
           </w:p>
         </w:tc>
         <w:tc>
@@ -1240,6 +1285,9 @@
                 <w:szCs w:val="28"/>
               </w:rPr>
             </w:pPr>
+            <w:r>
+              <w:t>Sameer Bal Tamang</w:t>
+            </w:r>
           </w:p>
         </w:tc>
         <w:tc>
@@ -1255,6 +1303,27 @@
                 <w:szCs w:val="28"/>
               </w:rPr>
             </w:pPr>
+            <w:r>
+              <w:rPr>
+                <w:sz w:val="24"/>
+                <w:szCs w:val="24"/>
+              </w:rPr>
+              <w:t>Function creation</w:t>
+            </w:r>
+            <w:r>
+              <w:rPr>
+                <w:sz w:val="24"/>
+                <w:szCs w:val="24"/>
+              </w:rPr>
+              <w:t xml:space="preserve">, </w:t>
+            </w:r>
+            <w:r>
+              <w:rPr>
+                <w:sz w:val="24"/>
+                <w:szCs w:val="24"/>
+              </w:rPr>
+              <w:t>upload each on githun</w:t>
+            </w:r>
           </w:p>
         </w:tc>
         <w:tc>
@@ -1287,6 +1356,9 @@
                 <w:szCs w:val="28"/>
               </w:rPr>
             </w:pPr>
+            <w:r>
+              <w:t>Daniel Kim</w:t>
+            </w:r>
           </w:p>
         </w:tc>
         <w:tc>
@@ -1302,6 +1374,27 @@
                 <w:szCs w:val="28"/>
               </w:rPr>
             </w:pPr>
+            <w:r>
+              <w:rPr>
+                <w:sz w:val="24"/>
+                <w:szCs w:val="24"/>
+              </w:rPr>
+              <w:t>Function creation</w:t>
+            </w:r>
+            <w:r>
+              <w:rPr>
+                <w:sz w:val="24"/>
+                <w:szCs w:val="24"/>
+              </w:rPr>
+              <w:t xml:space="preserve">, </w:t>
+            </w:r>
+            <w:r>
+              <w:rPr>
+                <w:sz w:val="24"/>
+                <w:szCs w:val="24"/>
+              </w:rPr>
+              <w:t>upload each on githun</w:t>
+            </w:r>
           </w:p>
         </w:tc>
         <w:tc>
@@ -1334,6 +1427,15 @@
                 <w:szCs w:val="28"/>
               </w:rPr>
             </w:pPr>
+            <w:r>
+              <w:rPr>
+                <w:b/>
+                <w:bCs/>
+                <w:sz w:val="28"/>
+                <w:szCs w:val="28"/>
+              </w:rPr>
+              <w:t>all</w:t>
+            </w:r>
           </w:p>
         </w:tc>
         <w:tc>
@@ -1343,12 +1445,17 @@
           <w:p>
             <w:pPr>
               <w:rPr>
-                <w:b/>
-                <w:bCs/>
-                <w:sz w:val="28"/>
-                <w:szCs w:val="28"/>
-              </w:rPr>
-            </w:pPr>
+                <w:sz w:val="24"/>
+                <w:szCs w:val="24"/>
+              </w:rPr>
+            </w:pPr>
+            <w:r>
+              <w:rPr>
+                <w:sz w:val="24"/>
+                <w:szCs w:val="24"/>
+              </w:rPr>
+              <w:t>Reflection questions and review to modify</w:t>
+            </w:r>
           </w:p>
         </w:tc>
         <w:tc>
@@ -1927,10 +2034,20 @@
               <w:rPr>
                 <w:b w:val="0"/>
                 <w:bCs w:val="0"/>
-                <w:sz w:val="28"/>
-                <w:szCs w:val="28"/>
-              </w:rPr>
-            </w:pPr>
+                <w:sz w:val="24"/>
+                <w:szCs w:val="24"/>
+              </w:rPr>
+            </w:pPr>
+            <w:r>
+              <w:rPr>
+                <w:b w:val="0"/>
+                <w:bCs w:val="0"/>
+                <w:sz w:val="24"/>
+                <w:szCs w:val="24"/>
+              </w:rPr>
+              <w:lastRenderedPageBreak/>
+              <w:t>How do we create data structures</w:t>
+            </w:r>
           </w:p>
         </w:tc>
         <w:tc>
@@ -1941,12 +2058,24 @@
             <w:pPr>
               <w:cnfStyle w:val="000000100000" w:firstRow="0" w:lastRow="0" w:firstColumn="0" w:lastColumn="0" w:oddVBand="0" w:evenVBand="0" w:oddHBand="1" w:evenHBand="0" w:firstRowFirstColumn="0" w:firstRowLastColumn="0" w:lastRowFirstColumn="0" w:lastRowLastColumn="0"/>
               <w:rPr>
-                <w:b/>
-                <w:bCs/>
-                <w:sz w:val="28"/>
-                <w:szCs w:val="28"/>
-              </w:rPr>
-            </w:pPr>
+                <w:sz w:val="24"/>
+                <w:szCs w:val="24"/>
+              </w:rPr>
+            </w:pPr>
+            <w:r>
+              <w:rPr>
+                <w:sz w:val="24"/>
+                <w:szCs w:val="24"/>
+              </w:rPr>
+              <w:t>We first understood the task to do for this milestone</w:t>
+            </w:r>
+            <w:r>
+              <w:rPr>
+                <w:sz w:val="24"/>
+                <w:szCs w:val="24"/>
+              </w:rPr>
+              <w:t xml:space="preserve"> by reviewing the provided codes and asked to professor with a sample example what we made</w:t>
+            </w:r>
           </w:p>
         </w:tc>
         <w:tc>
@@ -1963,6 +2092,13 @@
                 <w:szCs w:val="28"/>
               </w:rPr>
             </w:pPr>
+            <w:r>
+              <w:rPr>
+                <w:sz w:val="24"/>
+                <w:szCs w:val="24"/>
+              </w:rPr>
+              <w:t xml:space="preserve">We made a outline to do it. </w:t>
+            </w:r>
           </w:p>
         </w:tc>
       </w:tr>
@@ -2678,6 +2814,9 @@
                 <w:szCs w:val="28"/>
               </w:rPr>
             </w:pPr>
+            <w:r>
+              <w:t>Seliya Marahatta</w:t>
+            </w:r>
           </w:p>
         </w:tc>
         <w:tc>
@@ -2688,10 +2827,8 @@
             <w:pPr>
               <w:cnfStyle w:val="000000100000" w:firstRow="0" w:lastRow="0" w:firstColumn="0" w:lastColumn="0" w:oddVBand="0" w:evenVBand="0" w:oddHBand="1" w:evenHBand="0" w:firstRowFirstColumn="0" w:firstRowLastColumn="0" w:lastRowFirstColumn="0" w:lastRowLastColumn="0"/>
               <w:rPr>
-                <w:b/>
-                <w:bCs/>
-                <w:sz w:val="28"/>
-                <w:szCs w:val="28"/>
+                <w:sz w:val="24"/>
+                <w:szCs w:val="24"/>
               </w:rPr>
             </w:pPr>
           </w:p>
@@ -2744,6 +2881,9 @@
                 <w:szCs w:val="28"/>
               </w:rPr>
             </w:pPr>
+            <w:r>
+              <w:t>Janice Kang</w:t>
+            </w:r>
           </w:p>
         </w:tc>
         <w:tc>
@@ -2813,6 +2953,9 @@
                 <w:szCs w:val="28"/>
               </w:rPr>
             </w:pPr>
+            <w:r>
+              <w:t>Potpourri Fajilagot</w:t>
+            </w:r>
           </w:p>
         </w:tc>
         <w:tc>
@@ -2879,6 +3022,9 @@
                 <w:szCs w:val="28"/>
               </w:rPr>
             </w:pPr>
+            <w:r>
+              <w:t>Sameer Bal Tamang</w:t>
+            </w:r>
           </w:p>
         </w:tc>
         <w:tc>
@@ -2948,6 +3094,10 @@
                 <w:szCs w:val="28"/>
               </w:rPr>
             </w:pPr>
+            <w:r>
+              <w:lastRenderedPageBreak/>
+              <w:t>Daniel Kim</w:t>
+            </w:r>
           </w:p>
         </w:tc>
         <w:tc>
@@ -3014,6 +3164,15 @@
                 <w:szCs w:val="28"/>
               </w:rPr>
             </w:pPr>
+            <w:r>
+              <w:rPr>
+                <w:b w:val="0"/>
+                <w:bCs w:val="0"/>
+                <w:sz w:val="28"/>
+                <w:szCs w:val="28"/>
+              </w:rPr>
+              <w:t>all</w:t>
+            </w:r>
           </w:p>
         </w:tc>
         <w:tc>
@@ -3024,12 +3183,24 @@
             <w:pPr>
               <w:cnfStyle w:val="000000000000" w:firstRow="0" w:lastRow="0" w:firstColumn="0" w:lastColumn="0" w:oddVBand="0" w:evenVBand="0" w:oddHBand="0" w:evenHBand="0" w:firstRowFirstColumn="0" w:firstRowLastColumn="0" w:lastRowFirstColumn="0" w:lastRowLastColumn="0"/>
               <w:rPr>
-                <w:b/>
-                <w:bCs/>
-                <w:sz w:val="28"/>
-                <w:szCs w:val="28"/>
-              </w:rPr>
-            </w:pPr>
+                <w:sz w:val="24"/>
+                <w:szCs w:val="24"/>
+              </w:rPr>
+            </w:pPr>
+            <w:r>
+              <w:rPr>
+                <w:sz w:val="24"/>
+                <w:szCs w:val="24"/>
+              </w:rPr>
+              <w:t>Scrum report</w:t>
+            </w:r>
+            <w:r>
+              <w:rPr>
+                <w:sz w:val="24"/>
+                <w:szCs w:val="24"/>
+              </w:rPr>
+              <w:t>, reflection questions, jira</w:t>
+            </w:r>
           </w:p>
         </w:tc>
         <w:tc>
@@ -3040,12 +3211,17 @@
             <w:pPr>
               <w:cnfStyle w:val="000000000000" w:firstRow="0" w:lastRow="0" w:firstColumn="0" w:lastColumn="0" w:oddVBand="0" w:evenVBand="0" w:oddHBand="0" w:evenHBand="0" w:firstRowFirstColumn="0" w:firstRowLastColumn="0" w:lastRowFirstColumn="0" w:lastRowLastColumn="0"/>
               <w:rPr>
-                <w:b/>
-                <w:bCs/>
-                <w:sz w:val="28"/>
-                <w:szCs w:val="28"/>
-              </w:rPr>
-            </w:pPr>
+                <w:sz w:val="24"/>
+                <w:szCs w:val="24"/>
+              </w:rPr>
+            </w:pPr>
+            <w:r>
+              <w:rPr>
+                <w:sz w:val="24"/>
+                <w:szCs w:val="24"/>
+              </w:rPr>
+              <w:t>2 hours</w:t>
+            </w:r>
           </w:p>
         </w:tc>
         <w:tc>
@@ -3062,6 +3238,15 @@
                 <w:szCs w:val="28"/>
               </w:rPr>
             </w:pPr>
+            <w:r>
+              <w:rPr>
+                <w:b/>
+                <w:bCs/>
+                <w:sz w:val="28"/>
+                <w:szCs w:val="28"/>
+              </w:rPr>
+              <w:t>complete</w:t>
+            </w:r>
           </w:p>
         </w:tc>
       </w:tr>
@@ -3163,7 +3348,6 @@
     </w:p>
     <w:p>
       <w:r>
-        <w:lastRenderedPageBreak/>
         <w:t>The tasks each member has selected to pursue for this class or the next week.</w:t>
       </w:r>
     </w:p>
@@ -3217,7 +3401,11 @@
             <w:cnfStyle w:val="001000000000" w:firstRow="0" w:lastRow="0" w:firstColumn="1" w:lastColumn="0" w:oddVBand="0" w:evenVBand="0" w:oddHBand="0" w:evenHBand="0" w:firstRowFirstColumn="0" w:firstRowLastColumn="0" w:lastRowFirstColumn="0" w:lastRowLastColumn="0"/>
             <w:tcW w:w="1705" w:type="dxa"/>
           </w:tcPr>
-          <w:p/>
+          <w:p>
+            <w:r>
+              <w:t>all</w:t>
+            </w:r>
+          </w:p>
         </w:tc>
         <w:tc>
           <w:tcPr>
@@ -3227,6 +3415,15 @@
             <w:pPr>
               <w:cnfStyle w:val="000000100000" w:firstRow="0" w:lastRow="0" w:firstColumn="0" w:lastColumn="0" w:oddVBand="0" w:evenVBand="0" w:oddHBand="1" w:evenHBand="0" w:firstRowFirstColumn="0" w:firstRowLastColumn="0" w:lastRowFirstColumn="0" w:lastRowLastColumn="0"/>
             </w:pPr>
+            <w:r>
+              <w:t xml:space="preserve">Function selection what we made last week. (at least </w:t>
+            </w:r>
+            <w:r>
+              <w:t>6</w:t>
+            </w:r>
+            <w:r>
+              <w:t>)</w:t>
+            </w:r>
           </w:p>
         </w:tc>
       </w:tr>
@@ -3236,7 +3433,11 @@
             <w:cnfStyle w:val="001000000000" w:firstRow="0" w:lastRow="0" w:firstColumn="1" w:lastColumn="0" w:oddVBand="0" w:evenVBand="0" w:oddHBand="0" w:evenHBand="0" w:firstRowFirstColumn="0" w:firstRowLastColumn="0" w:lastRowFirstColumn="0" w:lastRowLastColumn="0"/>
             <w:tcW w:w="1705" w:type="dxa"/>
           </w:tcPr>
-          <w:p/>
+          <w:p>
+            <w:r>
+              <w:t>Seliya Marahatta</w:t>
+            </w:r>
+          </w:p>
         </w:tc>
         <w:tc>
           <w:tcPr>
@@ -3246,6 +3447,9 @@
             <w:pPr>
               <w:cnfStyle w:val="000000000000" w:firstRow="0" w:lastRow="0" w:firstColumn="0" w:lastColumn="0" w:oddVBand="0" w:evenVBand="0" w:oddHBand="0" w:evenHBand="0" w:firstRowFirstColumn="0" w:firstRowLastColumn="0" w:lastRowFirstColumn="0" w:lastRowLastColumn="0"/>
             </w:pPr>
+            <w:r>
+              <w:t>4 test data for one function</w:t>
+            </w:r>
           </w:p>
         </w:tc>
       </w:tr>
@@ -3258,7 +3462,11 @@
             <w:cnfStyle w:val="001000000000" w:firstRow="0" w:lastRow="0" w:firstColumn="1" w:lastColumn="0" w:oddVBand="0" w:evenVBand="0" w:oddHBand="0" w:evenHBand="0" w:firstRowFirstColumn="0" w:firstRowLastColumn="0" w:lastRowFirstColumn="0" w:lastRowLastColumn="0"/>
             <w:tcW w:w="1705" w:type="dxa"/>
           </w:tcPr>
-          <w:p/>
+          <w:p>
+            <w:r>
+              <w:t>Janice Kang</w:t>
+            </w:r>
+          </w:p>
         </w:tc>
         <w:tc>
           <w:tcPr>
@@ -3268,6 +3476,15 @@
             <w:pPr>
               <w:cnfStyle w:val="000000100000" w:firstRow="0" w:lastRow="0" w:firstColumn="0" w:lastColumn="0" w:oddVBand="0" w:evenVBand="0" w:oddHBand="1" w:evenHBand="0" w:firstRowFirstColumn="0" w:firstRowLastColumn="0" w:lastRowFirstColumn="0" w:lastRowLastColumn="0"/>
             </w:pPr>
+            <w:r>
+              <w:t>4</w:t>
+            </w:r>
+            <w:r>
+              <w:t xml:space="preserve"> test data for one functio</w:t>
+            </w:r>
+            <w:r>
+              <w:t>n</w:t>
+            </w:r>
           </w:p>
         </w:tc>
       </w:tr>
@@ -3277,7 +3494,11 @@
             <w:cnfStyle w:val="001000000000" w:firstRow="0" w:lastRow="0" w:firstColumn="1" w:lastColumn="0" w:oddVBand="0" w:evenVBand="0" w:oddHBand="0" w:evenHBand="0" w:firstRowFirstColumn="0" w:firstRowLastColumn="0" w:lastRowFirstColumn="0" w:lastRowLastColumn="0"/>
             <w:tcW w:w="1705" w:type="dxa"/>
           </w:tcPr>
-          <w:p/>
+          <w:p>
+            <w:r>
+              <w:t>Potpourri Fajilagot</w:t>
+            </w:r>
+          </w:p>
         </w:tc>
         <w:tc>
           <w:tcPr>
@@ -3287,6 +3508,12 @@
             <w:pPr>
               <w:cnfStyle w:val="000000000000" w:firstRow="0" w:lastRow="0" w:firstColumn="0" w:lastColumn="0" w:oddVBand="0" w:evenVBand="0" w:oddHBand="0" w:evenHBand="0" w:firstRowFirstColumn="0" w:firstRowLastColumn="0" w:lastRowFirstColumn="0" w:lastRowLastColumn="0"/>
             </w:pPr>
+            <w:r>
+              <w:t>4</w:t>
+            </w:r>
+            <w:r>
+              <w:t xml:space="preserve"> test data for one function</w:t>
+            </w:r>
           </w:p>
         </w:tc>
       </w:tr>
@@ -3299,7 +3526,11 @@
             <w:cnfStyle w:val="001000000000" w:firstRow="0" w:lastRow="0" w:firstColumn="1" w:lastColumn="0" w:oddVBand="0" w:evenVBand="0" w:oddHBand="0" w:evenHBand="0" w:firstRowFirstColumn="0" w:firstRowLastColumn="0" w:lastRowFirstColumn="0" w:lastRowLastColumn="0"/>
             <w:tcW w:w="1705" w:type="dxa"/>
           </w:tcPr>
-          <w:p/>
+          <w:p>
+            <w:r>
+              <w:t>Sameer Bal Tamang</w:t>
+            </w:r>
+          </w:p>
         </w:tc>
         <w:tc>
           <w:tcPr>
@@ -3309,6 +3540,12 @@
             <w:pPr>
               <w:cnfStyle w:val="000000100000" w:firstRow="0" w:lastRow="0" w:firstColumn="0" w:lastColumn="0" w:oddVBand="0" w:evenVBand="0" w:oddHBand="1" w:evenHBand="0" w:firstRowFirstColumn="0" w:firstRowLastColumn="0" w:lastRowFirstColumn="0" w:lastRowLastColumn="0"/>
             </w:pPr>
+            <w:r>
+              <w:t>4</w:t>
+            </w:r>
+            <w:r>
+              <w:t xml:space="preserve"> test data for one function</w:t>
+            </w:r>
           </w:p>
         </w:tc>
       </w:tr>
@@ -3318,7 +3555,11 @@
             <w:cnfStyle w:val="001000000000" w:firstRow="0" w:lastRow="0" w:firstColumn="1" w:lastColumn="0" w:oddVBand="0" w:evenVBand="0" w:oddHBand="0" w:evenHBand="0" w:firstRowFirstColumn="0" w:firstRowLastColumn="0" w:lastRowFirstColumn="0" w:lastRowLastColumn="0"/>
             <w:tcW w:w="1705" w:type="dxa"/>
           </w:tcPr>
-          <w:p/>
+          <w:p>
+            <w:r>
+              <w:t>Daniel Kim</w:t>
+            </w:r>
+          </w:p>
         </w:tc>
         <w:tc>
           <w:tcPr>
@@ -3328,6 +3569,15 @@
             <w:pPr>
               <w:cnfStyle w:val="000000000000" w:firstRow="0" w:lastRow="0" w:firstColumn="0" w:lastColumn="0" w:oddVBand="0" w:evenVBand="0" w:oddHBand="0" w:evenHBand="0" w:firstRowFirstColumn="0" w:firstRowLastColumn="0" w:lastRowFirstColumn="0" w:lastRowLastColumn="0"/>
             </w:pPr>
+            <w:r>
+              <w:t>4</w:t>
+            </w:r>
+            <w:r>
+              <w:t xml:space="preserve"> test data for </w:t>
+            </w:r>
+            <w:r>
+              <w:t>two funtions</w:t>
+            </w:r>
           </w:p>
         </w:tc>
       </w:tr>
@@ -3340,7 +3590,11 @@
             <w:cnfStyle w:val="001000000000" w:firstRow="0" w:lastRow="0" w:firstColumn="1" w:lastColumn="0" w:oddVBand="0" w:evenVBand="0" w:oddHBand="0" w:evenHBand="0" w:firstRowFirstColumn="0" w:firstRowLastColumn="0" w:lastRowFirstColumn="0" w:lastRowLastColumn="0"/>
             <w:tcW w:w="1705" w:type="dxa"/>
           </w:tcPr>
-          <w:p/>
+          <w:p>
+            <w:r>
+              <w:t>Janice Kang</w:t>
+            </w:r>
+          </w:p>
         </w:tc>
         <w:tc>
           <w:tcPr>
@@ -3350,6 +3604,9 @@
             <w:pPr>
               <w:cnfStyle w:val="000000100000" w:firstRow="0" w:lastRow="0" w:firstColumn="0" w:lastColumn="0" w:oddVBand="0" w:evenVBand="0" w:oddHBand="1" w:evenHBand="0" w:firstRowFirstColumn="0" w:firstRowLastColumn="0" w:lastRowFirstColumn="0" w:lastRowLastColumn="0"/>
             </w:pPr>
+            <w:r>
+              <w:t>New header file creation</w:t>
+            </w:r>
           </w:p>
         </w:tc>
       </w:tr>
@@ -3359,7 +3616,11 @@
             <w:cnfStyle w:val="001000000000" w:firstRow="0" w:lastRow="0" w:firstColumn="1" w:lastColumn="0" w:oddVBand="0" w:evenVBand="0" w:oddHBand="0" w:evenHBand="0" w:firstRowFirstColumn="0" w:firstRowLastColumn="0" w:lastRowFirstColumn="0" w:lastRowLastColumn="0"/>
             <w:tcW w:w="1705" w:type="dxa"/>
           </w:tcPr>
-          <w:p/>
+          <w:p>
+            <w:r>
+              <w:t>Seliya Marahatta</w:t>
+            </w:r>
+          </w:p>
         </w:tc>
         <w:tc>
           <w:tcPr>
@@ -3369,6 +3630,9 @@
             <w:pPr>
               <w:cnfStyle w:val="000000000000" w:firstRow="0" w:lastRow="0" w:firstColumn="0" w:lastColumn="0" w:oddVBand="0" w:evenVBand="0" w:oddHBand="0" w:evenHBand="0" w:firstRowFirstColumn="0" w:firstRowLastColumn="0" w:lastRowFirstColumn="0" w:lastRowLastColumn="0"/>
             </w:pPr>
+            <w:r>
+              <w:t>Create and add c++ testing project</w:t>
+            </w:r>
           </w:p>
         </w:tc>
       </w:tr>
@@ -3381,7 +3645,16 @@
             <w:cnfStyle w:val="001000000000" w:firstRow="0" w:lastRow="0" w:firstColumn="1" w:lastColumn="0" w:oddVBand="0" w:evenVBand="0" w:oddHBand="0" w:evenHBand="0" w:firstRowFirstColumn="0" w:firstRowLastColumn="0" w:lastRowFirstColumn="0" w:lastRowLastColumn="0"/>
             <w:tcW w:w="1705" w:type="dxa"/>
           </w:tcPr>
-          <w:p/>
+          <w:p>
+            <w:pPr>
+              <w:tabs>
+                <w:tab w:val="center" w:pos="744"/>
+              </w:tabs>
+            </w:pPr>
+            <w:r>
+              <w:t>Potpourri Fajilagot</w:t>
+            </w:r>
+          </w:p>
         </w:tc>
         <w:tc>
           <w:tcPr>
@@ -3391,6 +3664,9 @@
             <w:pPr>
               <w:cnfStyle w:val="000000100000" w:firstRow="0" w:lastRow="0" w:firstColumn="0" w:lastColumn="0" w:oddVBand="0" w:evenVBand="0" w:oddHBand="1" w:evenHBand="0" w:firstRowFirstColumn="0" w:firstRowLastColumn="0" w:lastRowFirstColumn="0" w:lastRowLastColumn="0"/>
             </w:pPr>
+            <w:r>
+              <w:t>1 black box test case implementation</w:t>
+            </w:r>
           </w:p>
         </w:tc>
       </w:tr>
@@ -3400,7 +3676,11 @@
             <w:cnfStyle w:val="001000000000" w:firstRow="0" w:lastRow="0" w:firstColumn="1" w:lastColumn="0" w:oddVBand="0" w:evenVBand="0" w:oddHBand="0" w:evenHBand="0" w:firstRowFirstColumn="0" w:firstRowLastColumn="0" w:lastRowFirstColumn="0" w:lastRowLastColumn="0"/>
             <w:tcW w:w="1705" w:type="dxa"/>
           </w:tcPr>
-          <w:p/>
+          <w:p>
+            <w:r>
+              <w:t>all</w:t>
+            </w:r>
+          </w:p>
         </w:tc>
         <w:tc>
           <w:tcPr>
@@ -3410,6 +3690,9 @@
             <w:pPr>
               <w:cnfStyle w:val="000000000000" w:firstRow="0" w:lastRow="0" w:firstColumn="0" w:lastColumn="0" w:oddVBand="0" w:evenVBand="0" w:oddHBand="0" w:evenHBand="0" w:firstRowFirstColumn="0" w:firstRowLastColumn="0" w:lastRowFirstColumn="0" w:lastRowLastColumn="0"/>
             </w:pPr>
+            <w:r>
+              <w:t>Scrum report and reflection questions</w:t>
+            </w:r>
           </w:p>
         </w:tc>
       </w:tr>
@@ -3431,25 +3714,6 @@
           <w:p>
             <w:pPr>
               <w:cnfStyle w:val="000000100000" w:firstRow="0" w:lastRow="0" w:firstColumn="0" w:lastColumn="0" w:oddVBand="0" w:evenVBand="0" w:oddHBand="1" w:evenHBand="0" w:firstRowFirstColumn="0" w:firstRowLastColumn="0" w:lastRowFirstColumn="0" w:lastRowLastColumn="0"/>
-            </w:pPr>
-          </w:p>
-        </w:tc>
-      </w:tr>
-      <w:tr>
-        <w:tc>
-          <w:tcPr>
-            <w:cnfStyle w:val="001000000000" w:firstRow="0" w:lastRow="0" w:firstColumn="1" w:lastColumn="0" w:oddVBand="0" w:evenVBand="0" w:oddHBand="0" w:evenHBand="0" w:firstRowFirstColumn="0" w:firstRowLastColumn="0" w:lastRowFirstColumn="0" w:lastRowLastColumn="0"/>
-            <w:tcW w:w="1705" w:type="dxa"/>
-          </w:tcPr>
-          <w:p/>
-        </w:tc>
-        <w:tc>
-          <w:tcPr>
-            <w:tcW w:w="7645" w:type="dxa"/>
-          </w:tcPr>
-          <w:p>
-            <w:pPr>
-              <w:cnfStyle w:val="000000000000" w:firstRow="0" w:lastRow="0" w:firstColumn="0" w:lastColumn="0" w:oddVBand="0" w:evenVBand="0" w:oddHBand="0" w:evenHBand="0" w:firstRowFirstColumn="0" w:firstRowLastColumn="0" w:lastRowFirstColumn="0" w:lastRowLastColumn="0"/>
             </w:pPr>
           </w:p>
         </w:tc>
@@ -3560,6 +3824,15 @@
                 <w:szCs w:val="28"/>
               </w:rPr>
             </w:pPr>
+            <w:r>
+              <w:rPr>
+                <w:b w:val="0"/>
+                <w:bCs w:val="0"/>
+                <w:sz w:val="28"/>
+                <w:szCs w:val="28"/>
+              </w:rPr>
+              <w:t xml:space="preserve">Divided tasks again </w:t>
+            </w:r>
           </w:p>
         </w:tc>
         <w:tc>
@@ -3570,12 +3843,17 @@
             <w:pPr>
               <w:cnfStyle w:val="000000100000" w:firstRow="0" w:lastRow="0" w:firstColumn="0" w:lastColumn="0" w:oddVBand="0" w:evenVBand="0" w:oddHBand="1" w:evenHBand="0" w:firstRowFirstColumn="0" w:firstRowLastColumn="0" w:lastRowFirstColumn="0" w:lastRowLastColumn="0"/>
               <w:rPr>
-                <w:b/>
-                <w:bCs/>
-                <w:sz w:val="28"/>
-                <w:szCs w:val="28"/>
-              </w:rPr>
-            </w:pPr>
+                <w:sz w:val="24"/>
+                <w:szCs w:val="24"/>
+              </w:rPr>
+            </w:pPr>
+            <w:r>
+              <w:rPr>
+                <w:sz w:val="24"/>
+                <w:szCs w:val="24"/>
+              </w:rPr>
+              <w:t>Could finish our tasks of each members without discussing it</w:t>
+            </w:r>
           </w:p>
         </w:tc>
       </w:tr>
@@ -3810,6 +4088,7 @@
           <w:sz w:val="28"/>
           <w:szCs w:val="28"/>
         </w:rPr>
+        <w:lastRenderedPageBreak/>
         <w:t>Things That Went Well in This Meeting:</w:t>
       </w:r>
     </w:p>
@@ -3895,6 +4174,15 @@
                 <w:szCs w:val="28"/>
               </w:rPr>
             </w:pPr>
+            <w:r>
+              <w:rPr>
+                <w:b w:val="0"/>
+                <w:bCs w:val="0"/>
+                <w:sz w:val="28"/>
+                <w:szCs w:val="28"/>
+              </w:rPr>
+              <w:t xml:space="preserve">Creating functions </w:t>
+            </w:r>
           </w:p>
         </w:tc>
         <w:tc>
@@ -3905,12 +4193,17 @@
             <w:pPr>
               <w:cnfStyle w:val="000000100000" w:firstRow="0" w:lastRow="0" w:firstColumn="0" w:lastColumn="0" w:oddVBand="0" w:evenVBand="0" w:oddHBand="1" w:evenHBand="0" w:firstRowFirstColumn="0" w:firstRowLastColumn="0" w:lastRowFirstColumn="0" w:lastRowLastColumn="0"/>
               <w:rPr>
-                <w:b/>
-                <w:bCs/>
-                <w:sz w:val="28"/>
-                <w:szCs w:val="28"/>
-              </w:rPr>
-            </w:pPr>
+                <w:sz w:val="24"/>
+                <w:szCs w:val="24"/>
+              </w:rPr>
+            </w:pPr>
+            <w:r>
+              <w:rPr>
+                <w:sz w:val="24"/>
+                <w:szCs w:val="24"/>
+              </w:rPr>
+              <w:t>We found out the outline for this together and then we separate them for each group members</w:t>
+            </w:r>
           </w:p>
         </w:tc>
       </w:tr>
@@ -4598,6 +4891,7 @@
         <w:br/>
       </w:r>
       <w:r>
+        <w:lastRenderedPageBreak/>
         <w:br/>
       </w:r>
       <w:r>
@@ -4661,7 +4955,6 @@
         </w:numPr>
       </w:pPr>
       <w:r>
-        <w:lastRenderedPageBreak/>
         <w:t xml:space="preserve">Why is it a good idea to create a test plan? </w:t>
       </w:r>
       <w:r>
@@ -6208,26 +6501,6 @@
 </file>
 
 <file path=customXml/item1.xml><?xml version="1.0" encoding="utf-8"?>
-<?mso-contentType ?>
-<FormTemplates xmlns="http://schemas.microsoft.com/sharepoint/v3/contenttype/forms">
-  <Display>DocumentLibraryForm</Display>
-  <Edit>DocumentLibraryForm</Edit>
-  <New>DocumentLibraryForm</New>
-</FormTemplates>
-</file>
-
-<file path=customXml/item2.xml><?xml version="1.0" encoding="utf-8"?>
-<p:properties xmlns:p="http://schemas.microsoft.com/office/2006/metadata/properties" xmlns:xsi="http://www.w3.org/2001/XMLSchema-instance" xmlns:pc="http://schemas.microsoft.com/office/infopath/2007/PartnerControls">
-  <documentManagement>
-    <TaxCatchAll xmlns="7db3b190-d1cf-4882-bee6-3064ce691739" xsi:nil="true"/>
-    <lcf76f155ced4ddcb4097134ff3c332f xmlns="7e7c8aa9-4be2-48a6-a0f7-80013db2e73b">
-      <Terms xmlns="http://schemas.microsoft.com/office/infopath/2007/PartnerControls"/>
-    </lcf76f155ced4ddcb4097134ff3c332f>
-  </documentManagement>
-</p:properties>
-</file>
-
-<file path=customXml/item3.xml><?xml version="1.0" encoding="utf-8"?>
 <ct:contentTypeSchema xmlns:ct="http://schemas.microsoft.com/office/2006/metadata/contentType" xmlns:ma="http://schemas.microsoft.com/office/2006/metadata/properties/metaAttributes" ct:_="" ma:_="" ma:contentTypeName="Document" ma:contentTypeID="0x010100068B9DB3898E1840A1985BE38A336A09" ma:contentTypeVersion="15" ma:contentTypeDescription="Create a new document." ma:contentTypeScope="" ma:versionID="f1547f9e595fbf2fae2e6fba5b82db5c">
   <xsd:schema xmlns:xsd="http://www.w3.org/2001/XMLSchema" xmlns:xs="http://www.w3.org/2001/XMLSchema" xmlns:p="http://schemas.microsoft.com/office/2006/metadata/properties" xmlns:ns2="7e7c8aa9-4be2-48a6-a0f7-80013db2e73b" xmlns:ns3="7db3b190-d1cf-4882-bee6-3064ce691739" targetNamespace="http://schemas.microsoft.com/office/2006/metadata/properties" ma:root="true" ma:fieldsID="7f45386b222aaeb30a6885f294c1d0d7" ns2:_="" ns3:_="">
     <xsd:import namespace="7e7c8aa9-4be2-48a6-a0f7-80013db2e73b"/>
@@ -6464,10 +6737,41 @@
 </ct:contentTypeSchema>
 </file>
 
+<file path=customXml/item2.xml><?xml version="1.0" encoding="utf-8"?>
+<p:properties xmlns:p="http://schemas.microsoft.com/office/2006/metadata/properties" xmlns:xsi="http://www.w3.org/2001/XMLSchema-instance" xmlns:pc="http://schemas.microsoft.com/office/infopath/2007/PartnerControls">
+  <documentManagement>
+    <TaxCatchAll xmlns="7db3b190-d1cf-4882-bee6-3064ce691739" xsi:nil="true"/>
+    <lcf76f155ced4ddcb4097134ff3c332f xmlns="7e7c8aa9-4be2-48a6-a0f7-80013db2e73b">
+      <Terms xmlns="http://schemas.microsoft.com/office/infopath/2007/PartnerControls"/>
+    </lcf76f155ced4ddcb4097134ff3c332f>
+  </documentManagement>
+</p:properties>
+</file>
+
+<file path=customXml/item3.xml><?xml version="1.0" encoding="utf-8"?>
+<?mso-contentType ?>
+<FormTemplates xmlns="http://schemas.microsoft.com/sharepoint/v3/contenttype/forms">
+  <Display>DocumentLibraryForm</Display>
+  <Edit>DocumentLibraryForm</Edit>
+  <New>DocumentLibraryForm</New>
+</FormTemplates>
+</file>
+
 <file path=customXml/itemProps1.xml><?xml version="1.0" encoding="utf-8"?>
-<ds:datastoreItem xmlns:ds="http://schemas.openxmlformats.org/officeDocument/2006/customXml" ds:itemID="{3FA73C61-D9D8-4BFB-8847-A8584773E362}">
+<ds:datastoreItem xmlns:ds="http://schemas.openxmlformats.org/officeDocument/2006/customXml" ds:itemID="{9890E28D-6FB6-4962-A541-DF6C39102BDD}">
   <ds:schemaRefs>
-    <ds:schemaRef ds:uri="http://schemas.microsoft.com/sharepoint/v3/contenttype/forms"/>
+    <ds:schemaRef ds:uri="http://schemas.microsoft.com/office/2006/metadata/contentType"/>
+    <ds:schemaRef ds:uri="http://schemas.microsoft.com/office/2006/metadata/properties/metaAttributes"/>
+    <ds:schemaRef ds:uri="http://www.w3.org/2001/XMLSchema"/>
+    <ds:schemaRef ds:uri="http://schemas.microsoft.com/office/2006/metadata/properties"/>
+    <ds:schemaRef ds:uri="7e7c8aa9-4be2-48a6-a0f7-80013db2e73b"/>
+    <ds:schemaRef ds:uri="7db3b190-d1cf-4882-bee6-3064ce691739"/>
+    <ds:schemaRef ds:uri="http://schemas.microsoft.com/office/2006/documentManagement/types"/>
+    <ds:schemaRef ds:uri="http://schemas.microsoft.com/office/infopath/2007/PartnerControls"/>
+    <ds:schemaRef ds:uri="http://schemas.openxmlformats.org/package/2006/metadata/core-properties"/>
+    <ds:schemaRef ds:uri="http://purl.org/dc/elements/1.1/"/>
+    <ds:schemaRef ds:uri="http://purl.org/dc/terms/"/>
+    <ds:schemaRef ds:uri="http://schemas.microsoft.com/internal/obd"/>
   </ds:schemaRefs>
 </ds:datastoreItem>
 </file>
@@ -6484,20 +6788,9 @@
 </file>
 
 <file path=customXml/itemProps3.xml><?xml version="1.0" encoding="utf-8"?>
-<ds:datastoreItem xmlns:ds="http://schemas.openxmlformats.org/officeDocument/2006/customXml" ds:itemID="{9890E28D-6FB6-4962-A541-DF6C39102BDD}">
+<ds:datastoreItem xmlns:ds="http://schemas.openxmlformats.org/officeDocument/2006/customXml" ds:itemID="{3FA73C61-D9D8-4BFB-8847-A8584773E362}">
   <ds:schemaRefs>
-    <ds:schemaRef ds:uri="http://schemas.microsoft.com/office/2006/metadata/contentType"/>
-    <ds:schemaRef ds:uri="http://schemas.microsoft.com/office/2006/metadata/properties/metaAttributes"/>
-    <ds:schemaRef ds:uri="http://www.w3.org/2001/XMLSchema"/>
-    <ds:schemaRef ds:uri="http://schemas.microsoft.com/office/2006/metadata/properties"/>
-    <ds:schemaRef ds:uri="7e7c8aa9-4be2-48a6-a0f7-80013db2e73b"/>
-    <ds:schemaRef ds:uri="7db3b190-d1cf-4882-bee6-3064ce691739"/>
-    <ds:schemaRef ds:uri="http://schemas.microsoft.com/office/2006/documentManagement/types"/>
-    <ds:schemaRef ds:uri="http://schemas.microsoft.com/office/infopath/2007/PartnerControls"/>
-    <ds:schemaRef ds:uri="http://schemas.openxmlformats.org/package/2006/metadata/core-properties"/>
-    <ds:schemaRef ds:uri="http://purl.org/dc/elements/1.1/"/>
-    <ds:schemaRef ds:uri="http://purl.org/dc/terms/"/>
-    <ds:schemaRef ds:uri="http://schemas.microsoft.com/internal/obd"/>
+    <ds:schemaRef ds:uri="http://schemas.microsoft.com/sharepoint/v3/contenttype/forms"/>
   </ds:schemaRefs>
 </ds:datastoreItem>
 </file>
</xml_diff>

<commit_message>
reflection question in ScrumReport2
</commit_message>
<xml_diff>
--- a/root/Documents/ScrumReports/ms2-scrum-report.docx
+++ b/root/Documents/ScrumReports/ms2-scrum-report.docx
@@ -82,8 +82,13 @@
           </w:tcPr>
           <w:p>
             <w:r>
-              <w:t>1. Seliya Marahatta</w:t>
-            </w:r>
+              <w:t xml:space="preserve">1. Seliya </w:t>
+            </w:r>
+            <w:proofErr w:type="spellStart"/>
+            <w:r>
+              <w:t>Marahatta</w:t>
+            </w:r>
+            <w:proofErr w:type="spellEnd"/>
           </w:p>
         </w:tc>
         <w:tc>
@@ -126,8 +131,13 @@
           </w:tcPr>
           <w:p>
             <w:r>
-              <w:t>3. Potpourri Fajilagot</w:t>
-            </w:r>
+              <w:t xml:space="preserve">3. Potpourri </w:t>
+            </w:r>
+            <w:proofErr w:type="spellStart"/>
+            <w:r>
+              <w:t>Fajilagot</w:t>
+            </w:r>
+            <w:proofErr w:type="spellEnd"/>
           </w:p>
         </w:tc>
         <w:tc>
@@ -1082,8 +1092,13 @@
               </w:rPr>
             </w:pPr>
             <w:r>
-              <w:t>Seliya Marahatta</w:t>
-            </w:r>
+              <w:t xml:space="preserve">Seliya </w:t>
+            </w:r>
+            <w:proofErr w:type="spellStart"/>
+            <w:r>
+              <w:t>Marahatta</w:t>
+            </w:r>
+            <w:proofErr w:type="spellEnd"/>
           </w:p>
         </w:tc>
         <w:tc>
@@ -1109,156 +1124,110 @@
                 <w:sz w:val="24"/>
                 <w:szCs w:val="24"/>
               </w:rPr>
-              <w:t>, upload each on githun</w:t>
-            </w:r>
-          </w:p>
-        </w:tc>
-        <w:tc>
-          <w:tcPr>
-            <w:tcW w:w="3117" w:type="dxa"/>
-          </w:tcPr>
-          <w:p>
-            <w:pPr>
-              <w:rPr>
-                <w:b/>
-                <w:bCs/>
-                <w:sz w:val="28"/>
-                <w:szCs w:val="28"/>
-              </w:rPr>
-            </w:pPr>
-          </w:p>
-        </w:tc>
-      </w:tr>
-      <w:tr>
-        <w:tc>
-          <w:tcPr>
-            <w:tcW w:w="2155" w:type="dxa"/>
-          </w:tcPr>
-          <w:p>
-            <w:pPr>
-              <w:rPr>
-                <w:b/>
-                <w:bCs/>
-                <w:sz w:val="28"/>
-                <w:szCs w:val="28"/>
-              </w:rPr>
-            </w:pPr>
-            <w:r>
-              <w:t>Janice Kang</w:t>
-            </w:r>
-          </w:p>
-        </w:tc>
-        <w:tc>
-          <w:tcPr>
-            <w:tcW w:w="4078" w:type="dxa"/>
-          </w:tcPr>
-          <w:p>
-            <w:pPr>
-              <w:rPr>
-                <w:b/>
-                <w:bCs/>
-                <w:sz w:val="28"/>
-                <w:szCs w:val="28"/>
-              </w:rPr>
-            </w:pPr>
+              <w:t xml:space="preserve">, upload each on </w:t>
+            </w:r>
+            <w:proofErr w:type="spellStart"/>
             <w:r>
               <w:rPr>
                 <w:sz w:val="24"/>
                 <w:szCs w:val="24"/>
               </w:rPr>
-              <w:t>Function creation</w:t>
-            </w:r>
+              <w:t>githun</w:t>
+            </w:r>
+            <w:proofErr w:type="spellEnd"/>
+          </w:p>
+        </w:tc>
+        <w:tc>
+          <w:tcPr>
+            <w:tcW w:w="3117" w:type="dxa"/>
+          </w:tcPr>
+          <w:p>
+            <w:pPr>
+              <w:rPr>
+                <w:b/>
+                <w:bCs/>
+                <w:sz w:val="28"/>
+                <w:szCs w:val="28"/>
+              </w:rPr>
+            </w:pPr>
+          </w:p>
+        </w:tc>
+      </w:tr>
+      <w:tr>
+        <w:tc>
+          <w:tcPr>
+            <w:tcW w:w="2155" w:type="dxa"/>
+          </w:tcPr>
+          <w:p>
+            <w:pPr>
+              <w:rPr>
+                <w:b/>
+                <w:bCs/>
+                <w:sz w:val="28"/>
+                <w:szCs w:val="28"/>
+              </w:rPr>
+            </w:pPr>
+            <w:r>
+              <w:t>Janice Kang</w:t>
+            </w:r>
+          </w:p>
+        </w:tc>
+        <w:tc>
+          <w:tcPr>
+            <w:tcW w:w="4078" w:type="dxa"/>
+          </w:tcPr>
+          <w:p>
+            <w:pPr>
+              <w:rPr>
+                <w:b/>
+                <w:bCs/>
+                <w:sz w:val="28"/>
+                <w:szCs w:val="28"/>
+              </w:rPr>
+            </w:pPr>
             <w:r>
               <w:rPr>
                 <w:sz w:val="24"/>
                 <w:szCs w:val="24"/>
               </w:rPr>
-              <w:t>, upload each on githun</w:t>
-            </w:r>
-          </w:p>
-        </w:tc>
-        <w:tc>
-          <w:tcPr>
-            <w:tcW w:w="3117" w:type="dxa"/>
-          </w:tcPr>
-          <w:p>
-            <w:pPr>
+              <w:t>Function creation</w:t>
+            </w:r>
+            <w:r>
               <w:rPr>
                 <w:sz w:val="24"/>
                 <w:szCs w:val="24"/>
               </w:rPr>
-            </w:pPr>
+              <w:t xml:space="preserve">, upload each on </w:t>
+            </w:r>
+            <w:proofErr w:type="spellStart"/>
             <w:r>
               <w:rPr>
                 <w:sz w:val="24"/>
                 <w:szCs w:val="24"/>
               </w:rPr>
-              <w:t>Uploading on git</w:t>
-            </w:r>
-          </w:p>
-        </w:tc>
-      </w:tr>
-      <w:tr>
-        <w:tc>
-          <w:tcPr>
-            <w:tcW w:w="2155" w:type="dxa"/>
-          </w:tcPr>
-          <w:p>
-            <w:pPr>
-              <w:rPr>
-                <w:b/>
-                <w:bCs/>
-                <w:sz w:val="28"/>
-                <w:szCs w:val="28"/>
-              </w:rPr>
-            </w:pPr>
-            <w:r>
-              <w:t>Potpourri Fajilagot</w:t>
-            </w:r>
-          </w:p>
-        </w:tc>
-        <w:tc>
-          <w:tcPr>
-            <w:tcW w:w="4078" w:type="dxa"/>
-          </w:tcPr>
-          <w:p>
-            <w:pPr>
-              <w:rPr>
-                <w:b/>
-                <w:bCs/>
-                <w:sz w:val="28"/>
-                <w:szCs w:val="28"/>
-              </w:rPr>
-            </w:pPr>
-            <w:r>
+              <w:t>githun</w:t>
+            </w:r>
+            <w:proofErr w:type="spellEnd"/>
+          </w:p>
+        </w:tc>
+        <w:tc>
+          <w:tcPr>
+            <w:tcW w:w="3117" w:type="dxa"/>
+          </w:tcPr>
+          <w:p>
+            <w:pPr>
               <w:rPr>
                 <w:sz w:val="24"/>
                 <w:szCs w:val="24"/>
               </w:rPr>
-              <w:t>Function creation</w:t>
-            </w:r>
+            </w:pPr>
             <w:r>
               <w:rPr>
                 <w:sz w:val="24"/>
                 <w:szCs w:val="24"/>
               </w:rPr>
-              <w:t>, upload each on githun</w:t>
-            </w:r>
-          </w:p>
-        </w:tc>
-        <w:tc>
-          <w:tcPr>
-            <w:tcW w:w="3117" w:type="dxa"/>
-          </w:tcPr>
-          <w:p>
-            <w:pPr>
-              <w:rPr>
-                <w:b/>
-                <w:bCs/>
-                <w:sz w:val="28"/>
-                <w:szCs w:val="28"/>
-              </w:rPr>
-            </w:pPr>
+              <w:t>Uploading on git</w:t>
+            </w:r>
           </w:p>
         </w:tc>
       </w:tr>
@@ -1277,8 +1246,13 @@
               </w:rPr>
             </w:pPr>
             <w:r>
-              <w:t>Sameer Bal Tamang</w:t>
-            </w:r>
+              <w:t xml:space="preserve">Potpourri </w:t>
+            </w:r>
+            <w:proofErr w:type="spellStart"/>
+            <w:r>
+              <w:t>Fajilagot</w:t>
+            </w:r>
+            <w:proofErr w:type="spellEnd"/>
           </w:p>
         </w:tc>
         <w:tc>
@@ -1306,72 +1280,163 @@
                 <w:sz w:val="24"/>
                 <w:szCs w:val="24"/>
               </w:rPr>
-              <w:t>, upload each on githun</w:t>
-            </w:r>
-          </w:p>
-        </w:tc>
-        <w:tc>
-          <w:tcPr>
-            <w:tcW w:w="3117" w:type="dxa"/>
-          </w:tcPr>
-          <w:p>
-            <w:pPr>
-              <w:rPr>
-                <w:b/>
-                <w:bCs/>
-                <w:sz w:val="28"/>
-                <w:szCs w:val="28"/>
-              </w:rPr>
-            </w:pPr>
-          </w:p>
-        </w:tc>
-      </w:tr>
-      <w:tr>
-        <w:tc>
-          <w:tcPr>
-            <w:tcW w:w="2155" w:type="dxa"/>
-          </w:tcPr>
-          <w:p>
-            <w:pPr>
-              <w:rPr>
-                <w:b/>
-                <w:bCs/>
-                <w:sz w:val="28"/>
-                <w:szCs w:val="28"/>
-              </w:rPr>
-            </w:pPr>
-            <w:r>
-              <w:t>Daniel Kim</w:t>
-            </w:r>
-          </w:p>
-        </w:tc>
-        <w:tc>
-          <w:tcPr>
-            <w:tcW w:w="4078" w:type="dxa"/>
-          </w:tcPr>
-          <w:p>
-            <w:pPr>
-              <w:rPr>
-                <w:b/>
-                <w:bCs/>
-                <w:sz w:val="28"/>
-                <w:szCs w:val="28"/>
-              </w:rPr>
-            </w:pPr>
+              <w:t xml:space="preserve">, upload each on </w:t>
+            </w:r>
+            <w:proofErr w:type="spellStart"/>
             <w:r>
               <w:rPr>
                 <w:sz w:val="24"/>
                 <w:szCs w:val="24"/>
               </w:rPr>
-              <w:t>Function creation</w:t>
-            </w:r>
+              <w:t>githun</w:t>
+            </w:r>
+            <w:proofErr w:type="spellEnd"/>
+          </w:p>
+        </w:tc>
+        <w:tc>
+          <w:tcPr>
+            <w:tcW w:w="3117" w:type="dxa"/>
+          </w:tcPr>
+          <w:p>
+            <w:pPr>
+              <w:rPr>
+                <w:b/>
+                <w:bCs/>
+                <w:sz w:val="28"/>
+                <w:szCs w:val="28"/>
+              </w:rPr>
+            </w:pPr>
+          </w:p>
+        </w:tc>
+      </w:tr>
+      <w:tr>
+        <w:tc>
+          <w:tcPr>
+            <w:tcW w:w="2155" w:type="dxa"/>
+          </w:tcPr>
+          <w:p>
+            <w:pPr>
+              <w:rPr>
+                <w:b/>
+                <w:bCs/>
+                <w:sz w:val="28"/>
+                <w:szCs w:val="28"/>
+              </w:rPr>
+            </w:pPr>
+            <w:r>
+              <w:t>Sameer Bal Tamang</w:t>
+            </w:r>
+          </w:p>
+        </w:tc>
+        <w:tc>
+          <w:tcPr>
+            <w:tcW w:w="4078" w:type="dxa"/>
+          </w:tcPr>
+          <w:p>
+            <w:pPr>
+              <w:rPr>
+                <w:b/>
+                <w:bCs/>
+                <w:sz w:val="28"/>
+                <w:szCs w:val="28"/>
+              </w:rPr>
+            </w:pPr>
             <w:r>
               <w:rPr>
                 <w:sz w:val="24"/>
                 <w:szCs w:val="24"/>
               </w:rPr>
-              <w:t>, upload each on githun</w:t>
-            </w:r>
+              <w:t>Function creation</w:t>
+            </w:r>
+            <w:r>
+              <w:rPr>
+                <w:sz w:val="24"/>
+                <w:szCs w:val="24"/>
+              </w:rPr>
+              <w:t xml:space="preserve">, upload each on </w:t>
+            </w:r>
+            <w:proofErr w:type="spellStart"/>
+            <w:r>
+              <w:rPr>
+                <w:sz w:val="24"/>
+                <w:szCs w:val="24"/>
+              </w:rPr>
+              <w:t>githun</w:t>
+            </w:r>
+            <w:proofErr w:type="spellEnd"/>
+          </w:p>
+        </w:tc>
+        <w:tc>
+          <w:tcPr>
+            <w:tcW w:w="3117" w:type="dxa"/>
+          </w:tcPr>
+          <w:p>
+            <w:pPr>
+              <w:rPr>
+                <w:b/>
+                <w:bCs/>
+                <w:sz w:val="28"/>
+                <w:szCs w:val="28"/>
+              </w:rPr>
+            </w:pPr>
+          </w:p>
+        </w:tc>
+      </w:tr>
+      <w:tr>
+        <w:tc>
+          <w:tcPr>
+            <w:tcW w:w="2155" w:type="dxa"/>
+          </w:tcPr>
+          <w:p>
+            <w:pPr>
+              <w:rPr>
+                <w:b/>
+                <w:bCs/>
+                <w:sz w:val="28"/>
+                <w:szCs w:val="28"/>
+              </w:rPr>
+            </w:pPr>
+            <w:r>
+              <w:t>Daniel Kim</w:t>
+            </w:r>
+          </w:p>
+        </w:tc>
+        <w:tc>
+          <w:tcPr>
+            <w:tcW w:w="4078" w:type="dxa"/>
+          </w:tcPr>
+          <w:p>
+            <w:pPr>
+              <w:rPr>
+                <w:b/>
+                <w:bCs/>
+                <w:sz w:val="28"/>
+                <w:szCs w:val="28"/>
+              </w:rPr>
+            </w:pPr>
+            <w:r>
+              <w:rPr>
+                <w:sz w:val="24"/>
+                <w:szCs w:val="24"/>
+              </w:rPr>
+              <w:t>Function creation</w:t>
+            </w:r>
+            <w:r>
+              <w:rPr>
+                <w:sz w:val="24"/>
+                <w:szCs w:val="24"/>
+              </w:rPr>
+              <w:t xml:space="preserve">, upload each on </w:t>
+            </w:r>
+            <w:proofErr w:type="spellStart"/>
+            <w:r>
+              <w:rPr>
+                <w:sz w:val="24"/>
+                <w:szCs w:val="24"/>
+              </w:rPr>
+              <w:t>githun</w:t>
+            </w:r>
+            <w:proofErr w:type="spellEnd"/>
           </w:p>
         </w:tc>
         <w:tc>
@@ -1566,145 +1631,170 @@
                 <w:sz w:val="24"/>
                 <w:szCs w:val="24"/>
               </w:rPr>
-              <w:t>the modified files which is in my local computer to github</w:t>
-            </w:r>
-          </w:p>
-        </w:tc>
-      </w:tr>
-      <w:tr>
-        <w:tc>
-          <w:tcPr>
-            <w:tcW w:w="3235" w:type="dxa"/>
-          </w:tcPr>
-          <w:p>
-            <w:pPr>
-              <w:rPr>
-                <w:b/>
-                <w:bCs/>
-                <w:sz w:val="28"/>
-                <w:szCs w:val="28"/>
-              </w:rPr>
-            </w:pPr>
-            <w:r>
-              <w:rPr>
-                <w:b/>
-                <w:bCs/>
-                <w:sz w:val="28"/>
-                <w:szCs w:val="28"/>
-              </w:rPr>
-              <w:t>Reason for delay or block</w:t>
-            </w:r>
-          </w:p>
-        </w:tc>
-        <w:tc>
-          <w:tcPr>
-            <w:tcW w:w="6115" w:type="dxa"/>
-          </w:tcPr>
-          <w:p>
-            <w:pPr>
+              <w:t xml:space="preserve">the modified files which is in my local computer to </w:t>
+            </w:r>
+            <w:proofErr w:type="spellStart"/>
+            <w:r>
               <w:rPr>
                 <w:sz w:val="24"/>
                 <w:szCs w:val="24"/>
               </w:rPr>
-            </w:pPr>
-            <w:r>
+              <w:t>github</w:t>
+            </w:r>
+            <w:proofErr w:type="spellEnd"/>
+          </w:p>
+        </w:tc>
+      </w:tr>
+      <w:tr>
+        <w:tc>
+          <w:tcPr>
+            <w:tcW w:w="3235" w:type="dxa"/>
+          </w:tcPr>
+          <w:p>
+            <w:pPr>
+              <w:rPr>
+                <w:b/>
+                <w:bCs/>
+                <w:sz w:val="28"/>
+                <w:szCs w:val="28"/>
+              </w:rPr>
+            </w:pPr>
+            <w:r>
+              <w:rPr>
+                <w:b/>
+                <w:bCs/>
+                <w:sz w:val="28"/>
+                <w:szCs w:val="28"/>
+              </w:rPr>
+              <w:t>Reason for delay or block</w:t>
+            </w:r>
+          </w:p>
+        </w:tc>
+        <w:tc>
+          <w:tcPr>
+            <w:tcW w:w="6115" w:type="dxa"/>
+          </w:tcPr>
+          <w:p>
+            <w:pPr>
               <w:rPr>
                 <w:sz w:val="24"/>
                 <w:szCs w:val="24"/>
               </w:rPr>
-              <w:t xml:space="preserve">updated files were the same file that I tried to upload, it occurs file confliction </w:t>
-            </w:r>
-          </w:p>
-        </w:tc>
-      </w:tr>
-      <w:tr>
-        <w:tc>
-          <w:tcPr>
-            <w:tcW w:w="3235" w:type="dxa"/>
-          </w:tcPr>
-          <w:p>
-            <w:pPr>
-              <w:rPr>
-                <w:b/>
-                <w:bCs/>
-                <w:sz w:val="28"/>
-                <w:szCs w:val="28"/>
-              </w:rPr>
-            </w:pPr>
-            <w:r>
-              <w:rPr>
-                <w:b/>
-                <w:bCs/>
-                <w:sz w:val="28"/>
-                <w:szCs w:val="28"/>
-              </w:rPr>
-              <w:t>Impact on Project</w:t>
-            </w:r>
-          </w:p>
-        </w:tc>
-        <w:tc>
-          <w:tcPr>
-            <w:tcW w:w="6115" w:type="dxa"/>
-          </w:tcPr>
-          <w:p>
-            <w:pPr>
+            </w:pPr>
+            <w:r>
               <w:rPr>
                 <w:sz w:val="24"/>
                 <w:szCs w:val="24"/>
               </w:rPr>
-            </w:pPr>
-            <w:r>
+              <w:t xml:space="preserve">updated files were the same file that I tried to upload, it occurs file confliction </w:t>
+            </w:r>
+          </w:p>
+        </w:tc>
+      </w:tr>
+      <w:tr>
+        <w:tc>
+          <w:tcPr>
+            <w:tcW w:w="3235" w:type="dxa"/>
+          </w:tcPr>
+          <w:p>
+            <w:pPr>
+              <w:rPr>
+                <w:b/>
+                <w:bCs/>
+                <w:sz w:val="28"/>
+                <w:szCs w:val="28"/>
+              </w:rPr>
+            </w:pPr>
+            <w:r>
+              <w:rPr>
+                <w:b/>
+                <w:bCs/>
+                <w:sz w:val="28"/>
+                <w:szCs w:val="28"/>
+              </w:rPr>
+              <w:t>Impact on Project</w:t>
+            </w:r>
+          </w:p>
+        </w:tc>
+        <w:tc>
+          <w:tcPr>
+            <w:tcW w:w="6115" w:type="dxa"/>
+          </w:tcPr>
+          <w:p>
+            <w:pPr>
               <w:rPr>
                 <w:sz w:val="24"/>
                 <w:szCs w:val="24"/>
               </w:rPr>
-              <w:t>Not much</w:t>
-            </w:r>
-          </w:p>
-        </w:tc>
-      </w:tr>
-      <w:tr>
-        <w:tc>
-          <w:tcPr>
-            <w:tcW w:w="3235" w:type="dxa"/>
-          </w:tcPr>
-          <w:p>
-            <w:pPr>
-              <w:rPr>
-                <w:b/>
-                <w:bCs/>
-                <w:sz w:val="28"/>
-                <w:szCs w:val="28"/>
-              </w:rPr>
-            </w:pPr>
-            <w:r>
-              <w:rPr>
-                <w:b/>
-                <w:bCs/>
-                <w:sz w:val="28"/>
-                <w:szCs w:val="28"/>
-              </w:rPr>
-              <w:t>Solution or work-around</w:t>
-            </w:r>
-          </w:p>
-        </w:tc>
-        <w:tc>
-          <w:tcPr>
-            <w:tcW w:w="6115" w:type="dxa"/>
-          </w:tcPr>
-          <w:p>
-            <w:pPr>
+            </w:pPr>
+            <w:r>
               <w:rPr>
                 <w:sz w:val="24"/>
                 <w:szCs w:val="24"/>
               </w:rPr>
-            </w:pPr>
-            <w:r>
+              <w:t>Not much</w:t>
+            </w:r>
+          </w:p>
+        </w:tc>
+      </w:tr>
+      <w:tr>
+        <w:tc>
+          <w:tcPr>
+            <w:tcW w:w="3235" w:type="dxa"/>
+          </w:tcPr>
+          <w:p>
+            <w:pPr>
+              <w:rPr>
+                <w:b/>
+                <w:bCs/>
+                <w:sz w:val="28"/>
+                <w:szCs w:val="28"/>
+              </w:rPr>
+            </w:pPr>
+            <w:r>
+              <w:rPr>
+                <w:b/>
+                <w:bCs/>
+                <w:sz w:val="28"/>
+                <w:szCs w:val="28"/>
+              </w:rPr>
+              <w:t>Solution or work-around</w:t>
+            </w:r>
+          </w:p>
+        </w:tc>
+        <w:tc>
+          <w:tcPr>
+            <w:tcW w:w="6115" w:type="dxa"/>
+          </w:tcPr>
+          <w:p>
+            <w:pPr>
               <w:rPr>
                 <w:sz w:val="24"/>
                 <w:szCs w:val="24"/>
               </w:rPr>
-              <w:t xml:space="preserve">Figured out the reason for it and updated local repo and github all together by ignoring </w:t>
+            </w:pPr>
+            <w:r>
+              <w:rPr>
+                <w:sz w:val="24"/>
+                <w:szCs w:val="24"/>
+              </w:rPr>
+              <w:t xml:space="preserve">Figured out the reason for it and updated local repo and </w:t>
+            </w:r>
+            <w:proofErr w:type="spellStart"/>
+            <w:r>
+              <w:rPr>
+                <w:sz w:val="24"/>
+                <w:szCs w:val="24"/>
+              </w:rPr>
+              <w:t>github</w:t>
+            </w:r>
+            <w:proofErr w:type="spellEnd"/>
+            <w:r>
+              <w:rPr>
+                <w:sz w:val="24"/>
+                <w:szCs w:val="24"/>
+              </w:rPr>
+              <w:t xml:space="preserve"> all together by ignoring </w:t>
             </w:r>
             <w:r>
               <w:rPr>
@@ -2108,7 +2198,23 @@
                 <w:sz w:val="24"/>
                 <w:szCs w:val="24"/>
               </w:rPr>
-              <w:t xml:space="preserve">We made a outline to do it. </w:t>
+              <w:t xml:space="preserve">We made </w:t>
+            </w:r>
+            <w:proofErr w:type="spellStart"/>
+            <w:r>
+              <w:rPr>
+                <w:sz w:val="24"/>
+                <w:szCs w:val="24"/>
+              </w:rPr>
+              <w:t>a</w:t>
+            </w:r>
+            <w:proofErr w:type="spellEnd"/>
+            <w:r>
+              <w:rPr>
+                <w:sz w:val="24"/>
+                <w:szCs w:val="24"/>
+              </w:rPr>
+              <w:t xml:space="preserve"> outline to do it. </w:t>
             </w:r>
           </w:p>
         </w:tc>
@@ -2826,8 +2932,13 @@
               </w:rPr>
             </w:pPr>
             <w:r>
-              <w:t>Seliya Marahatta</w:t>
-            </w:r>
+              <w:t xml:space="preserve">Seliya </w:t>
+            </w:r>
+            <w:proofErr w:type="spellStart"/>
+            <w:r>
+              <w:t>Marahatta</w:t>
+            </w:r>
+            <w:proofErr w:type="spellEnd"/>
           </w:p>
         </w:tc>
         <w:tc>
@@ -2921,8 +3032,17 @@
                 <w:sz w:val="24"/>
                 <w:szCs w:val="24"/>
               </w:rPr>
-              <w:t>2 function in header file and upload in the github</w:t>
-            </w:r>
+              <w:t xml:space="preserve">2 function in header file and upload in the </w:t>
+            </w:r>
+            <w:proofErr w:type="spellStart"/>
+            <w:r>
+              <w:rPr>
+                <w:sz w:val="24"/>
+                <w:szCs w:val="24"/>
+              </w:rPr>
+              <w:t>github</w:t>
+            </w:r>
+            <w:proofErr w:type="spellEnd"/>
           </w:p>
         </w:tc>
         <w:tc>
@@ -2992,8 +3112,13 @@
             </w:pPr>
             <w:r>
               <w:lastRenderedPageBreak/>
-              <w:t>Potpourri Fajilagot</w:t>
-            </w:r>
+              <w:t xml:space="preserve">Potpourri </w:t>
+            </w:r>
+            <w:proofErr w:type="spellStart"/>
+            <w:r>
+              <w:t>Fajilagot</w:t>
+            </w:r>
+            <w:proofErr w:type="spellEnd"/>
           </w:p>
         </w:tc>
         <w:tc>
@@ -3236,8 +3361,17 @@
                 <w:sz w:val="24"/>
                 <w:szCs w:val="24"/>
               </w:rPr>
-              <w:t>, reflection questions, jira</w:t>
-            </w:r>
+              <w:t xml:space="preserve">, reflection questions, </w:t>
+            </w:r>
+            <w:proofErr w:type="spellStart"/>
+            <w:r>
+              <w:rPr>
+                <w:sz w:val="24"/>
+                <w:szCs w:val="24"/>
+              </w:rPr>
+              <w:t>jira</w:t>
+            </w:r>
+            <w:proofErr w:type="spellEnd"/>
           </w:p>
         </w:tc>
         <w:tc>
@@ -3472,8 +3606,13 @@
           </w:tcPr>
           <w:p>
             <w:r>
-              <w:t>Seliya Marahatta</w:t>
-            </w:r>
+              <w:t xml:space="preserve">Seliya </w:t>
+            </w:r>
+            <w:proofErr w:type="spellStart"/>
+            <w:r>
+              <w:t>Marahatta</w:t>
+            </w:r>
+            <w:proofErr w:type="spellEnd"/>
           </w:p>
         </w:tc>
         <w:tc>
@@ -3527,8 +3666,13 @@
           </w:tcPr>
           <w:p>
             <w:r>
-              <w:t>Potpourri Fajilagot</w:t>
-            </w:r>
+              <w:t xml:space="preserve">Potpourri </w:t>
+            </w:r>
+            <w:proofErr w:type="spellStart"/>
+            <w:r>
+              <w:t>Fajilagot</w:t>
+            </w:r>
+            <w:proofErr w:type="spellEnd"/>
           </w:p>
         </w:tc>
         <w:tc>
@@ -3595,8 +3739,13 @@
               <w:cnfStyle w:val="000000000000" w:firstRow="0" w:lastRow="0" w:firstColumn="0" w:lastColumn="0" w:oddVBand="0" w:evenVBand="0" w:oddHBand="0" w:evenHBand="0" w:firstRowFirstColumn="0" w:firstRowLastColumn="0" w:lastRowFirstColumn="0" w:lastRowLastColumn="0"/>
             </w:pPr>
             <w:r>
-              <w:t>4 test data for two funtions</w:t>
-            </w:r>
+              <w:t xml:space="preserve">4 test data for two </w:t>
+            </w:r>
+            <w:proofErr w:type="spellStart"/>
+            <w:r>
+              <w:t>funtions</w:t>
+            </w:r>
+            <w:proofErr w:type="spellEnd"/>
           </w:p>
         </w:tc>
       </w:tr>
@@ -3637,8 +3786,13 @@
           </w:tcPr>
           <w:p>
             <w:r>
-              <w:t>Seliya Marahatta</w:t>
-            </w:r>
+              <w:t xml:space="preserve">Seliya </w:t>
+            </w:r>
+            <w:proofErr w:type="spellStart"/>
+            <w:r>
+              <w:t>Marahatta</w:t>
+            </w:r>
+            <w:proofErr w:type="spellEnd"/>
           </w:p>
         </w:tc>
         <w:tc>
@@ -3650,7 +3804,15 @@
               <w:cnfStyle w:val="000000000000" w:firstRow="0" w:lastRow="0" w:firstColumn="0" w:lastColumn="0" w:oddVBand="0" w:evenVBand="0" w:oddHBand="0" w:evenHBand="0" w:firstRowFirstColumn="0" w:firstRowLastColumn="0" w:lastRowFirstColumn="0" w:lastRowLastColumn="0"/>
             </w:pPr>
             <w:r>
-              <w:t>Create and add c++ testing project</w:t>
+              <w:t xml:space="preserve">Create and add </w:t>
+            </w:r>
+            <w:proofErr w:type="spellStart"/>
+            <w:r>
+              <w:t>c++</w:t>
+            </w:r>
+            <w:proofErr w:type="spellEnd"/>
+            <w:r>
+              <w:t xml:space="preserve"> testing project</w:t>
             </w:r>
           </w:p>
         </w:tc>
@@ -3671,8 +3833,13 @@
               </w:tabs>
             </w:pPr>
             <w:r>
-              <w:t>Potpourri Fajilagot</w:t>
-            </w:r>
+              <w:t xml:space="preserve">Potpourri </w:t>
+            </w:r>
+            <w:proofErr w:type="spellStart"/>
+            <w:r>
+              <w:t>Fajilagot</w:t>
+            </w:r>
+            <w:proofErr w:type="spellEnd"/>
           </w:p>
         </w:tc>
         <w:tc>
@@ -3839,38 +4006,38 @@
               <w:rPr>
                 <w:b w:val="0"/>
                 <w:bCs w:val="0"/>
-                <w:sz w:val="28"/>
-                <w:szCs w:val="28"/>
+                <w:sz w:val="24"/>
+                <w:szCs w:val="24"/>
               </w:rPr>
             </w:pPr>
             <w:r>
               <w:rPr>
                 <w:b w:val="0"/>
                 <w:bCs w:val="0"/>
-                <w:sz w:val="28"/>
-                <w:szCs w:val="28"/>
-              </w:rPr>
-              <w:t xml:space="preserve">Divided tasks again </w:t>
-            </w:r>
-          </w:p>
-        </w:tc>
-        <w:tc>
-          <w:tcPr>
-            <w:tcW w:w="6115" w:type="dxa"/>
-          </w:tcPr>
-          <w:p>
-            <w:pPr>
-              <w:cnfStyle w:val="000000100000" w:firstRow="0" w:lastRow="0" w:firstColumn="0" w:lastColumn="0" w:oddVBand="0" w:evenVBand="0" w:oddHBand="1" w:evenHBand="0" w:firstRowFirstColumn="0" w:firstRowLastColumn="0" w:lastRowFirstColumn="0" w:lastRowLastColumn="0"/>
-              <w:rPr>
                 <w:sz w:val="24"/>
                 <w:szCs w:val="24"/>
               </w:rPr>
-            </w:pPr>
-            <w:r>
+              <w:t xml:space="preserve">Divided tasks again </w:t>
+            </w:r>
+          </w:p>
+        </w:tc>
+        <w:tc>
+          <w:tcPr>
+            <w:tcW w:w="6115" w:type="dxa"/>
+          </w:tcPr>
+          <w:p>
+            <w:pPr>
+              <w:cnfStyle w:val="000000100000" w:firstRow="0" w:lastRow="0" w:firstColumn="0" w:lastColumn="0" w:oddVBand="0" w:evenVBand="0" w:oddHBand="1" w:evenHBand="0" w:firstRowFirstColumn="0" w:firstRowLastColumn="0" w:lastRowFirstColumn="0" w:lastRowLastColumn="0"/>
               <w:rPr>
                 <w:sz w:val="24"/>
                 <w:szCs w:val="24"/>
               </w:rPr>
+            </w:pPr>
+            <w:r>
+              <w:rPr>
+                <w:sz w:val="24"/>
+                <w:szCs w:val="24"/>
+              </w:rPr>
               <w:t>Could finish our tasks of each member without discussing it</w:t>
             </w:r>
           </w:p>
@@ -3887,10 +4054,28 @@
               <w:rPr>
                 <w:b w:val="0"/>
                 <w:bCs w:val="0"/>
-                <w:sz w:val="28"/>
-                <w:szCs w:val="28"/>
-              </w:rPr>
-            </w:pPr>
+                <w:sz w:val="24"/>
+                <w:szCs w:val="24"/>
+              </w:rPr>
+            </w:pPr>
+            <w:r>
+              <w:rPr>
+                <w:b w:val="0"/>
+                <w:bCs w:val="0"/>
+                <w:sz w:val="24"/>
+                <w:szCs w:val="24"/>
+              </w:rPr>
+              <w:t xml:space="preserve">Analyzing a problem and designing software functions </w:t>
+            </w:r>
+            <w:r>
+              <w:rPr>
+                <w:b w:val="0"/>
+                <w:bCs w:val="0"/>
+                <w:sz w:val="24"/>
+                <w:szCs w:val="24"/>
+              </w:rPr>
+              <w:t>are more difficult than just writing the software</w:t>
+            </w:r>
           </w:p>
         </w:tc>
         <w:tc>
@@ -3901,12 +4086,17 @@
             <w:pPr>
               <w:cnfStyle w:val="000000000000" w:firstRow="0" w:lastRow="0" w:firstColumn="0" w:lastColumn="0" w:oddVBand="0" w:evenVBand="0" w:oddHBand="0" w:evenHBand="0" w:firstRowFirstColumn="0" w:firstRowLastColumn="0" w:lastRowFirstColumn="0" w:lastRowLastColumn="0"/>
               <w:rPr>
-                <w:b/>
-                <w:bCs/>
-                <w:sz w:val="28"/>
-                <w:szCs w:val="28"/>
-              </w:rPr>
-            </w:pPr>
+                <w:sz w:val="24"/>
+                <w:szCs w:val="24"/>
+              </w:rPr>
+            </w:pPr>
+            <w:r>
+              <w:rPr>
+                <w:sz w:val="24"/>
+                <w:szCs w:val="24"/>
+              </w:rPr>
+              <w:t>Answer the reflection question 1-a</w:t>
+            </w:r>
           </w:p>
         </w:tc>
       </w:tr>
@@ -4867,7 +5057,6 @@
         </w:numPr>
       </w:pPr>
       <w:r>
-        <w:lastRenderedPageBreak/>
         <w:t xml:space="preserve">In this milestone you have been asked to </w:t>
       </w:r>
       <w:r>
@@ -4903,26 +5092,13 @@
       <w:r>
         <w:t>Is this process more difficult than just writing the software to complete the project? If so, why is it more difficult? If not, why is it easier than just writing the software?</w:t>
       </w:r>
+    </w:p>
+    <w:p>
       <w:r>
         <w:br/>
       </w:r>
       <w:r>
-        <w:br/>
-      </w:r>
-      <w:r>
-        <w:br/>
-      </w:r>
-      <w:r>
-        <w:br/>
-      </w:r>
-      <w:r>
-        <w:br/>
-      </w:r>
-      <w:r>
-        <w:br/>
-      </w:r>
-      <w:r>
-        <w:br/>
+        <w:t xml:space="preserve">Analyzing a problem and designing software functions without actually writing the software are both challenging more than just directly writing the software. This is because designing software without writing code means we have to think about how the software should work without actually typing out the instructions. This could be hard because we have to imagine all the different situations the software might encounter and come up with the beast ways to handle them. We also need to really understand the problem the software is trying to solve, including any limits or rules it needs to follow. Talking about our ideas as group, especially if we are not experts, can be tough too. It is important to be able to explain our own ideas clearly so other members understand what we are trying to do. </w:t>
       </w:r>
     </w:p>
     <w:p>
@@ -4942,6 +5118,14 @@
       <w:r>
         <w:t xml:space="preserve"> without writing specifications first.</w:t>
       </w:r>
+    </w:p>
+    <w:p>
+      <w:r>
+        <w:t xml:space="preserve">First of all, </w:t>
+      </w:r>
+      <w:r>
+        <w:t xml:space="preserve">we can improve clarity and understanding of the software. When we spend time thinking about the problem and planning how the software should work before we start writing code, it helps us understand exactly what needs to be done. By making clear plans and describing what each part of the software should do, everyone knows what to expect. This reduces confusion and mistakes while we’re working on, making the whole process smoother and faster. It’s like having a map before a trip. This would help us know where we’re going and how to get there without getting lost. </w:t>
+      </w:r>
       <w:r>
         <w:br/>
       </w:r>
@@ -4949,16 +5133,34 @@
         <w:br/>
       </w:r>
       <w:r>
-        <w:br/>
-      </w:r>
-      <w:r>
-        <w:br/>
-      </w:r>
-      <w:r>
-        <w:br/>
-      </w:r>
-      <w:r>
-        <w:br/>
+        <w:t xml:space="preserve">Second, we can have enhanced flexibility and adaptability. When we think about how the software should work before actually writing the code, it’s like planning a recipe before cooking. We can come up with different ways to design the software, test the code blocks out in our minds, and decide which one is the </w:t>
+      </w:r>
+      <w:r>
+        <w:t>best</w:t>
+      </w:r>
+      <w:r>
+        <w:t>. We can also ask others for their thoughts and make</w:t>
+      </w:r>
+      <w:r>
+        <w:t xml:space="preserve"> some</w:t>
+      </w:r>
+      <w:r>
+        <w:t xml:space="preserve"> adjustments based on their feedback. In this way, we finally start </w:t>
+      </w:r>
+      <w:r>
+        <w:t>coding</w:t>
+      </w:r>
+      <w:r>
+        <w:t xml:space="preserve">, we are more prepared and can handle any surprises that </w:t>
+      </w:r>
+      <w:r>
+        <w:t xml:space="preserve">could </w:t>
+      </w:r>
+      <w:r>
+        <w:t xml:space="preserve">come up. </w:t>
+      </w:r>
+      <w:r>
+        <w:t xml:space="preserve">This is helpful practice to make the process smoother and adapt if something unexpected happens. </w:t>
       </w:r>
       <w:r>
         <w:br/>
@@ -4978,20 +5180,25 @@
       <w:r>
         <w:t>Describe at least 3 advantages of test plans.</w:t>
       </w:r>
-      <w:r>
-        <w:br/>
-      </w:r>
-      <w:r>
-        <w:br/>
-      </w:r>
-      <w:r>
-        <w:br/>
-      </w:r>
-      <w:r>
-        <w:br/>
-      </w:r>
-      <w:r>
-        <w:br/>
+    </w:p>
+    <w:p>
+      <w:r>
+        <w:t xml:space="preserve">Creating a test plan is an essential component of software development, with several benefits that enhance the project’s quality and success. A test plan, first and foremost, makes sure that all tests are thorough by carefully outlining the goals and parameters of testing process. Through the specification of requirements, testing strategy, and expected output, developers can methodically investigate every aspect of the software, including specific features to the general behavior. By taking a comprehensive approach, the risk of undetected faults is reduced, leading to a software product that is more dependable. </w:t>
+      </w:r>
+    </w:p>
+    <w:p/>
+    <w:p>
+      <w:r>
+        <w:lastRenderedPageBreak/>
+        <w:t>Second, a test strategy also makes it easier to maintain consistency and repeatability during the testing process. A test plan makes sure that tests are carried out consistently b</w:t>
+      </w:r>
+      <w:r>
+        <w:t xml:space="preserve">y organizing testing practices among team members and across various steps of developments. This allows tests to be reliably duplicated in addition to simplifying the process of comparing results and identifying inconsistencies. We may confirm and verify software changes consistently over time with documented testing techniques described in the plan. That will ensure the product continues its quality as it changes. </w:t>
+      </w:r>
+    </w:p>
+    <w:p>
+      <w:r>
+        <w:t>Lastly, test plan increases efficiency by offering an organized framework for setting up the testing in order to prioritize. We can manage resources and concentrate on software areas that has a risk or problems by specifying test objectives, resources, and schedules in detail. Discovered problem and resolution are made possible by this preventative strategy in advance. This also helps to avoid delays in the development lifecycle. A test plan helps make sure that testing matches the project’s goals and schedule by deciding which tests are most important based on deadlines and possible issues.</w:t>
       </w:r>
     </w:p>
     <w:p>

</xml_diff>